<commit_message>
Updated express notes, recursion in nested structures)
</commit_message>
<xml_diff>
--- a/231027 Unit 9 - Express.docx
+++ b/231027 Unit 9 - Express.docx
@@ -1382,15 +1382,7 @@
         </w:numPr>
       </w:pPr>
       <w:r>
-        <w:t xml:space="preserve">In an Express application, we’ll be writing middleware to help modularize our server’s </w:t>
-      </w:r>
-      <w:proofErr w:type="spellStart"/>
-      <w:r>
-        <w:t>ffunctionality</w:t>
-      </w:r>
-      <w:proofErr w:type="spellEnd"/>
-      <w:r>
-        <w:t>.</w:t>
+        <w:t>In an Express application, we’ll be writing middleware to help modularize our server’s functionality.</w:t>
       </w:r>
     </w:p>
     <w:p>
@@ -3666,7 +3658,10 @@
             <w:proofErr w:type="spellStart"/>
             <w:proofErr w:type="gramStart"/>
             <w:r>
-              <w:t>Router.get</w:t>
+              <w:t>r</w:t>
+            </w:r>
+            <w:r>
+              <w:t>outer.get</w:t>
             </w:r>
             <w:proofErr w:type="spellEnd"/>
             <w:r>
@@ -3682,18 +3677,11 @@
               <w:pStyle w:val="ListParagraph"/>
               <w:ind w:left="0"/>
             </w:pPr>
-            <w:proofErr w:type="spellStart"/>
-            <w:proofErr w:type="gramStart"/>
             <w:r>
-              <w:t>Router.post</w:t>
+              <w:t>r</w:t>
             </w:r>
-            <w:proofErr w:type="spellEnd"/>
             <w:r>
-              <w:t>(</w:t>
-            </w:r>
-            <w:proofErr w:type="gramEnd"/>
-            <w:r>
-              <w:t>‘/’, ….)</w:t>
+              <w:t>outer.post(‘/’, ….)</w:t>
             </w:r>
           </w:p>
           <w:p>
@@ -5765,7 +5753,19 @@
           <w:szCs w:val="18"/>
           <w14:ligatures w14:val="none"/>
         </w:rPr>
-        <w:t>message)</w:t>
+        <w:t>message</w:t>
+      </w:r>
+      <w:proofErr w:type="spellEnd"/>
+      <w:r>
+        <w:rPr>
+          <w:rFonts w:ascii="Menlo" w:eastAsia="Times New Roman" w:hAnsi="Menlo" w:cs="Menlo"/>
+          <w:color w:val="EEFFFF"/>
+          <w:kern w:val="0"/>
+          <w:sz w:val="18"/>
+          <w:szCs w:val="18"/>
+          <w14:ligatures w14:val="none"/>
+        </w:rPr>
+        <w:t>)</w:t>
       </w:r>
     </w:p>
     <w:p>
@@ -5830,7 +5830,6 @@
           <w:tab w:val="left" w:pos="6291"/>
         </w:tabs>
       </w:pPr>
-      <w:proofErr w:type="spellEnd"/>
       <w:r>
         <w:rPr>
           <w:b/>

</xml_diff>